<commit_message>
Remove IT Crowd from contact information
</commit_message>
<xml_diff>
--- a/ERGO/Contact Information.docx
+++ b/ERGO/Contact Information.docx
@@ -8,16 +8,7 @@
         <w:spacing w:before="0"/>
       </w:pPr>
       <w:r>
-        <w:t>Appendix (v</w:t>
-      </w:r>
-      <w:r>
-        <w:t>ii</w:t>
-      </w:r>
-      <w:r>
-        <w:t>i</w:t>
-      </w:r>
-      <w:r>
-        <w:t>) Contact Information</w:t>
+        <w:t>Appendix (viii) Contact Information</w:t>
       </w:r>
     </w:p>
     <w:p/>
@@ -73,21 +64,11 @@
               </w:rPr>
               <w:t>ERGO/</w:t>
             </w:r>
-            <w:r>
-              <w:fldChar w:fldCharType="begin"/>
-            </w:r>
-            <w:r>
-              <w:instrText xml:space="preserve"> DOCPROPERTY  Faculty  \* MERGEFORMAT </w:instrText>
-            </w:r>
-            <w:r>
-              <w:fldChar w:fldCharType="separate"/>
-            </w:r>
-            <w:r>
-              <w:t>FPSE</w:t>
-            </w:r>
-            <w:r>
-              <w:fldChar w:fldCharType="end"/>
-            </w:r>
+            <w:fldSimple w:instr=" DOCPROPERTY  Faculty  \* MERGEFORMAT ">
+              <w:r>
+                <w:t>FPSE</w:t>
+              </w:r>
+            </w:fldSimple>
             <w:r>
               <w:rPr>
                 <w:b/>
@@ -180,74 +161,25 @@
     <w:p/>
     <w:p>
       <w:r>
-        <w:t>In case of emergency, the emergency services can be contacted on 0118999881999119725 3.</w:t>
+        <w:t>In case of emergency, the emergency services can be co</w:t>
+      </w:r>
+      <w:r>
+        <w:t>ntacted on 999</w:t>
+      </w:r>
+      <w:r>
+        <w:t>.</w:t>
       </w:r>
     </w:p>
     <w:p>
       <w:r>
         <w:t xml:space="preserve">All investigators will have their mobile phones with them and available to use should this situation arise. </w:t>
       </w:r>
-      <w:r>
-        <w:rPr>
-          <w:noProof/>
-          <w:lang w:eastAsia="en-GB"/>
-        </w:rPr>
-        <w:drawing>
-          <wp:inline distT="0" distB="0" distL="0" distR="0" wp14:anchorId="34FBC993" wp14:editId="4B5BADC1">
-            <wp:extent cx="5731510" cy="3227986"/>
-            <wp:effectExtent l="0" t="0" r="2540" b="0"/>
-            <wp:docPr id="1" name="Picture 1" descr="http://static.bips.channel4.com/bse/orig/the-it-crowd-manual/cd1b590a-fd5a-4e2f-afca-b40bd96d0b1e_625x352.jpg"/>
-            <wp:cNvGraphicFramePr>
-              <a:graphicFrameLocks xmlns:a="http://schemas.openxmlformats.org/drawingml/2006/main" noChangeAspect="1"/>
-            </wp:cNvGraphicFramePr>
-            <a:graphic xmlns:a="http://schemas.openxmlformats.org/drawingml/2006/main">
-              <a:graphicData uri="http://schemas.openxmlformats.org/drawingml/2006/picture">
-                <pic:pic xmlns:pic="http://schemas.openxmlformats.org/drawingml/2006/picture">
-                  <pic:nvPicPr>
-                    <pic:cNvPr id="0" name="Picture 1" descr="http://static.bips.channel4.com/bse/orig/the-it-crowd-manual/cd1b590a-fd5a-4e2f-afca-b40bd96d0b1e_625x352.jpg"/>
-                    <pic:cNvPicPr>
-                      <a:picLocks noChangeAspect="1" noChangeArrowheads="1"/>
-                    </pic:cNvPicPr>
-                  </pic:nvPicPr>
-                  <pic:blipFill>
-                    <a:blip r:embed="rId4">
-                      <a:extLst>
-                        <a:ext uri="{28A0092B-C50C-407E-A947-70E740481C1C}">
-                          <a14:useLocalDpi xmlns:a14="http://schemas.microsoft.com/office/drawing/2010/main" val="0"/>
-                        </a:ext>
-                      </a:extLst>
-                    </a:blip>
-                    <a:srcRect/>
-                    <a:stretch>
-                      <a:fillRect/>
-                    </a:stretch>
-                  </pic:blipFill>
-                  <pic:spPr bwMode="auto">
-                    <a:xfrm>
-                      <a:off x="0" y="0"/>
-                      <a:ext cx="5731510" cy="3227986"/>
-                    </a:xfrm>
-                    <a:prstGeom prst="rect">
-                      <a:avLst/>
-                    </a:prstGeom>
-                    <a:noFill/>
-                    <a:ln>
-                      <a:noFill/>
-                    </a:ln>
-                  </pic:spPr>
-                </pic:pic>
-              </a:graphicData>
-            </a:graphic>
-          </wp:inline>
-        </w:drawing>
-      </w:r>
     </w:p>
-    <w:p/>
     <w:p>
       <w:r>
         <w:t xml:space="preserve">To contact the investigators you can get in touch with Toby Finch at </w:t>
       </w:r>
-      <w:hyperlink r:id="rId5" w:history="1">
+      <w:hyperlink r:id="rId4" w:history="1">
         <w:r>
           <w:rPr>
             <w:rStyle w:val="Hyperlink"/>
@@ -258,14 +190,19 @@
     </w:p>
     <w:p>
       <w:r>
-        <w:t>Furthermore, to ensure 24/7 contact, you can also use Toby’s phone number: 07887350849</w:t>
+        <w:t>Furthermore, to ensure 24/7 con</w:t>
+      </w:r>
+      <w:bookmarkStart w:id="0" w:name="_GoBack"/>
+      <w:bookmarkEnd w:id="0"/>
+      <w:r>
+        <w:t>tact, you can also use Toby’s phone number: 07887350849</w:t>
       </w:r>
     </w:p>
     <w:p>
       <w:r>
         <w:t xml:space="preserve">If required, the project supervisor can also be contacted. Please contact Geoff Merrett at </w:t>
       </w:r>
-      <w:hyperlink r:id="rId6" w:history="1">
+      <w:hyperlink r:id="rId5" w:history="1">
         <w:r>
           <w:rPr>
             <w:rStyle w:val="Hyperlink"/>
@@ -276,8 +213,6 @@
       <w:r>
         <w:t xml:space="preserve"> </w:t>
       </w:r>
-      <w:bookmarkStart w:id="0" w:name="_GoBack"/>
-      <w:bookmarkEnd w:id="0"/>
     </w:p>
     <w:sectPr>
       <w:pgSz w:w="11906" w:h="16838"/>

</xml_diff>

<commit_message>
Ammend some ergo appendices
</commit_message>
<xml_diff>
--- a/ERGO/Contact Information.docx
+++ b/ERGO/Contact Information.docx
@@ -64,11 +64,21 @@
               </w:rPr>
               <w:t>ERGO/</w:t>
             </w:r>
-            <w:fldSimple w:instr=" DOCPROPERTY  Faculty  \* MERGEFORMAT ">
-              <w:r>
-                <w:t>FPSE</w:t>
-              </w:r>
-            </w:fldSimple>
+            <w:r>
+              <w:fldChar w:fldCharType="begin"/>
+            </w:r>
+            <w:r>
+              <w:instrText xml:space="preserve"> DOCPROPERTY  Faculty  \* MERGEFORMAT </w:instrText>
+            </w:r>
+            <w:r>
+              <w:fldChar w:fldCharType="separate"/>
+            </w:r>
+            <w:r>
+              <w:t>FPSE</w:t>
+            </w:r>
+            <w:r>
+              <w:fldChar w:fldCharType="end"/>
+            </w:r>
             <w:r>
               <w:rPr>
                 <w:b/>
@@ -177,6 +187,12 @@
     </w:p>
     <w:p>
       <w:r>
+        <w:t>The internal phones can also be used to contact the emergency services. In this case, the number 91-999 will be used.</w:t>
+      </w:r>
+    </w:p>
+    <w:p/>
+    <w:p>
+      <w:r>
         <w:t xml:space="preserve">To contact the investigators you can get in touch with Toby Finch at </w:t>
       </w:r>
       <w:hyperlink r:id="rId4" w:history="1">
@@ -190,12 +206,7 @@
     </w:p>
     <w:p>
       <w:r>
-        <w:t>Furthermore, to ensure 24/7 con</w:t>
-      </w:r>
-      <w:bookmarkStart w:id="0" w:name="_GoBack"/>
-      <w:bookmarkEnd w:id="0"/>
-      <w:r>
-        <w:t>tact, you can also use Toby’s phone number: 07887350849</w:t>
+        <w:t>Furthermore, to ensure 24/7 contact, you can also use Toby’s phone number: 07887350849</w:t>
       </w:r>
     </w:p>
     <w:p>
@@ -213,6 +224,38 @@
       <w:r>
         <w:t xml:space="preserve"> </w:t>
       </w:r>
+    </w:p>
+    <w:p/>
+    <w:p>
+      <w:r>
+        <w:t xml:space="preserve">The building we will be conducting the study also has dedicated first aiders who will be available in case assistance is required. These include </w:t>
+      </w:r>
+      <w:r>
+        <w:t>Hayley Goodes</w:t>
+      </w:r>
+      <w:r>
+        <w:t xml:space="preserve"> (Room: 44/2029, Ext: </w:t>
+      </w:r>
+      <w:r>
+        <w:t>22226</w:t>
+      </w:r>
+      <w:r>
+        <w:t xml:space="preserve">) and </w:t>
+      </w:r>
+      <w:r>
+        <w:t>Nicky Baverstock</w:t>
+      </w:r>
+      <w:r>
+        <w:t xml:space="preserve"> (Room: 44/2003, Ext: </w:t>
+      </w:r>
+      <w:r>
+        <w:t>24588</w:t>
+      </w:r>
+      <w:r>
+        <w:t xml:space="preserve">). </w:t>
+      </w:r>
+      <w:bookmarkStart w:id="0" w:name="_GoBack"/>
+      <w:bookmarkEnd w:id="0"/>
     </w:p>
     <w:sectPr>
       <w:pgSz w:w="11906" w:h="16838"/>

</xml_diff>